<commit_message>
add 85 86 87
</commit_message>
<xml_diff>
--- a/note.docx
+++ b/note.docx
@@ -17,7 +17,21 @@
         <w:rPr>
           <w:lang w:val="en-US"/>
         </w:rPr>
-        <w:t>Pham vi truy cap:</w:t>
+        <w:t xml:space="preserve">Pham vi </w:t>
+      </w:r>
+      <w:proofErr w:type="spellStart"/>
+      <w:r>
+        <w:rPr>
+          <w:lang w:val="en-US"/>
+        </w:rPr>
+        <w:t>truy</w:t>
+      </w:r>
+      <w:proofErr w:type="spellEnd"/>
+      <w:r>
+        <w:rPr>
+          <w:lang w:val="en-US"/>
+        </w:rPr>
+        <w:t xml:space="preserve"> cap:</w:t>
       </w:r>
     </w:p>
     <w:p>
@@ -64,7 +78,31 @@
     </w:p>
     <w:p>
       <w:r>
-        <w:t>Chỉ cần đúng 1 trong các điều kiện, ví dụ protected chỉ cần đúng subclass, khác package vẫn đúng</w:t>
+        <w:t xml:space="preserve">Chỉ cần đúng 1 trong các điều kiện, ví dụ </w:t>
+      </w:r>
+      <w:proofErr w:type="spellStart"/>
+      <w:r>
+        <w:t>protected</w:t>
+      </w:r>
+      <w:proofErr w:type="spellEnd"/>
+      <w:r>
+        <w:t xml:space="preserve"> chỉ cần đúng </w:t>
+      </w:r>
+      <w:proofErr w:type="spellStart"/>
+      <w:r>
+        <w:t>subclass</w:t>
+      </w:r>
+      <w:proofErr w:type="spellEnd"/>
+      <w:r>
+        <w:t xml:space="preserve">, khác </w:t>
+      </w:r>
+      <w:proofErr w:type="spellStart"/>
+      <w:r>
+        <w:t>package</w:t>
+      </w:r>
+      <w:proofErr w:type="spellEnd"/>
+      <w:r>
+        <w:t xml:space="preserve"> vẫn đúng</w:t>
       </w:r>
     </w:p>
     <w:p>
@@ -82,6 +120,9 @@
     </w:p>
     <w:p>
       <w:r>
+        <w:rPr>
+          <w:noProof/>
+        </w:rPr>
         <w:drawing>
           <wp:inline distT="0" distB="0" distL="0" distR="0" wp14:anchorId="6E05DD65" wp14:editId="0A346052">
             <wp:extent cx="5731510" cy="1617980"/>
@@ -143,7 +184,23 @@
         </w:numPr>
       </w:pPr>
       <w:r>
-        <w:t>Cơ chế hoạt động của phương thức colection.sort có truyền đối tượng comparator&lt;&gt;</w:t>
+        <w:t xml:space="preserve">Cơ chế hoạt động của phương thức </w:t>
+      </w:r>
+      <w:proofErr w:type="spellStart"/>
+      <w:r>
+        <w:t>colection.sort</w:t>
+      </w:r>
+      <w:proofErr w:type="spellEnd"/>
+      <w:r>
+        <w:t xml:space="preserve"> có truyền đối tượng </w:t>
+      </w:r>
+      <w:proofErr w:type="spellStart"/>
+      <w:r>
+        <w:t>comparator</w:t>
+      </w:r>
+      <w:proofErr w:type="spellEnd"/>
+      <w:r>
+        <w:t>&lt;&gt;</w:t>
       </w:r>
     </w:p>
     <w:p>
@@ -308,7 +365,39 @@
         </w:numPr>
       </w:pPr>
       <w:r>
-        <w:t xml:space="preserve">Các phương thức contain(), remove() trong ArrayList trước khi dùng phải có hàm equals() để so sánh </w:t>
+        <w:t xml:space="preserve">Các phương thức </w:t>
+      </w:r>
+      <w:proofErr w:type="spellStart"/>
+      <w:r>
+        <w:t>contain</w:t>
+      </w:r>
+      <w:proofErr w:type="spellEnd"/>
+      <w:r>
+        <w:t xml:space="preserve">(), </w:t>
+      </w:r>
+      <w:proofErr w:type="spellStart"/>
+      <w:r>
+        <w:t>remove</w:t>
+      </w:r>
+      <w:proofErr w:type="spellEnd"/>
+      <w:r>
+        <w:t xml:space="preserve">() trong </w:t>
+      </w:r>
+      <w:proofErr w:type="spellStart"/>
+      <w:r>
+        <w:t>ArrayList</w:t>
+      </w:r>
+      <w:proofErr w:type="spellEnd"/>
+      <w:r>
+        <w:t xml:space="preserve"> trước khi dùng phải có hàm </w:t>
+      </w:r>
+      <w:proofErr w:type="spellStart"/>
+      <w:r>
+        <w:t>equals</w:t>
+      </w:r>
+      <w:proofErr w:type="spellEnd"/>
+      <w:r>
+        <w:t xml:space="preserve">() để so sánh </w:t>
       </w:r>
     </w:p>
     <w:p>
@@ -365,6 +454,7 @@
           <w:szCs w:val="32"/>
         </w:rPr>
       </w:pPr>
+      <w:proofErr w:type="spellStart"/>
       <w:r>
         <w:rPr>
           <w:b/>
@@ -372,19 +462,75 @@
           <w:sz w:val="32"/>
           <w:szCs w:val="32"/>
         </w:rPr>
-        <w:t>Stack:</w:t>
-      </w:r>
-      <w:r>
-        <w:rPr>
+        <w:t>Stack</w:t>
+      </w:r>
+      <w:proofErr w:type="spellEnd"/>
+      <w:r>
+        <w:rPr>
+          <w:b/>
+          <w:bCs/>
           <w:sz w:val="32"/>
           <w:szCs w:val="32"/>
         </w:rPr>
-        <w:t xml:space="preserve"> First in last out</w:t>
-      </w:r>
+        <w:t>:</w:t>
+      </w:r>
+      <w:r>
+        <w:rPr>
+          <w:sz w:val="32"/>
+          <w:szCs w:val="32"/>
+        </w:rPr>
+        <w:t xml:space="preserve"> </w:t>
+      </w:r>
+      <w:proofErr w:type="spellStart"/>
+      <w:r>
+        <w:rPr>
+          <w:sz w:val="32"/>
+          <w:szCs w:val="32"/>
+        </w:rPr>
+        <w:t>First</w:t>
+      </w:r>
+      <w:proofErr w:type="spellEnd"/>
+      <w:r>
+        <w:rPr>
+          <w:sz w:val="32"/>
+          <w:szCs w:val="32"/>
+        </w:rPr>
+        <w:t xml:space="preserve"> in </w:t>
+      </w:r>
+      <w:proofErr w:type="spellStart"/>
+      <w:r>
+        <w:rPr>
+          <w:sz w:val="32"/>
+          <w:szCs w:val="32"/>
+        </w:rPr>
+        <w:t>last</w:t>
+      </w:r>
+      <w:proofErr w:type="spellEnd"/>
+      <w:r>
+        <w:rPr>
+          <w:sz w:val="32"/>
+          <w:szCs w:val="32"/>
+        </w:rPr>
+        <w:t xml:space="preserve"> </w:t>
+      </w:r>
+      <w:proofErr w:type="spellStart"/>
+      <w:r>
+        <w:rPr>
+          <w:sz w:val="32"/>
+          <w:szCs w:val="32"/>
+        </w:rPr>
+        <w:t>out</w:t>
+      </w:r>
+      <w:proofErr w:type="spellEnd"/>
     </w:p>
     <w:p>
-      <w:r>
-        <w:t xml:space="preserve">Stack </w:t>
+      <w:proofErr w:type="spellStart"/>
+      <w:r>
+        <w:t>Stack</w:t>
+      </w:r>
+      <w:proofErr w:type="spellEnd"/>
+      <w:r>
+        <w:t xml:space="preserve"> </w:t>
       </w:r>
       <w:r>
         <w:t>làm việc được với kiểu đối tượng,</w:t>
@@ -399,7 +545,15 @@
         <w:t xml:space="preserve">, </w:t>
       </w:r>
       <w:r>
-        <w:t>còn các kiểu dữ liệu nguyên thủy truyền vào push sẽ được ép về thành đối tượng</w:t>
+        <w:t xml:space="preserve">còn các kiểu dữ liệu nguyên thủy truyền vào </w:t>
+      </w:r>
+      <w:proofErr w:type="spellStart"/>
+      <w:r>
+        <w:t>push</w:t>
+      </w:r>
+      <w:proofErr w:type="spellEnd"/>
+      <w:r>
+        <w:t xml:space="preserve"> sẽ được ép về thành đối tượng</w:t>
       </w:r>
     </w:p>
     <w:p>
@@ -474,8 +628,36 @@
           <w:color w:val="0D0D0D"/>
           <w:shd w:val="clear" w:color="auto" w:fill="FFFFFF"/>
         </w:rPr>
-        <w:t>Trong một số trường hợp, LinkedList có thể được sử dụng để triển khai Queue</w:t>
-      </w:r>
+        <w:t xml:space="preserve">Trong một số trường hợp, </w:t>
+      </w:r>
+      <w:proofErr w:type="spellStart"/>
+      <w:r>
+        <w:rPr>
+          <w:rFonts w:ascii="Segoe UI" w:hAnsi="Segoe UI" w:cs="Segoe UI"/>
+          <w:color w:val="0D0D0D"/>
+          <w:shd w:val="clear" w:color="auto" w:fill="FFFFFF"/>
+        </w:rPr>
+        <w:t>LinkedList</w:t>
+      </w:r>
+      <w:proofErr w:type="spellEnd"/>
+      <w:r>
+        <w:rPr>
+          <w:rFonts w:ascii="Segoe UI" w:hAnsi="Segoe UI" w:cs="Segoe UI"/>
+          <w:color w:val="0D0D0D"/>
+          <w:shd w:val="clear" w:color="auto" w:fill="FFFFFF"/>
+        </w:rPr>
+        <w:t xml:space="preserve"> có thể được sử dụng để triển khai </w:t>
+      </w:r>
+      <w:proofErr w:type="spellStart"/>
+      <w:r>
+        <w:rPr>
+          <w:rFonts w:ascii="Segoe UI" w:hAnsi="Segoe UI" w:cs="Segoe UI"/>
+          <w:color w:val="0D0D0D"/>
+          <w:shd w:val="clear" w:color="auto" w:fill="FFFFFF"/>
+        </w:rPr>
+        <w:t>Queue</w:t>
+      </w:r>
+      <w:proofErr w:type="spellEnd"/>
       <w:r>
         <w:rPr>
           <w:rFonts w:ascii="Segoe UI" w:hAnsi="Segoe UI" w:cs="Segoe UI"/>
@@ -483,16 +665,37 @@
           <w:shd w:val="clear" w:color="auto" w:fill="FFFFFF"/>
           <w:lang w:val="en-US"/>
         </w:rPr>
-        <w:t xml:space="preserve"> hoặc</w:t>
-      </w:r>
+        <w:t xml:space="preserve"> </w:t>
+      </w:r>
+      <w:proofErr w:type="spellStart"/>
       <w:r>
         <w:rPr>
           <w:rFonts w:ascii="Segoe UI" w:hAnsi="Segoe UI" w:cs="Segoe UI"/>
           <w:color w:val="0D0D0D"/>
           <w:shd w:val="clear" w:color="auto" w:fill="FFFFFF"/>
-        </w:rPr>
-        <w:t xml:space="preserve"> List</w:t>
-      </w:r>
+          <w:lang w:val="en-US"/>
+        </w:rPr>
+        <w:t>hoặc</w:t>
+      </w:r>
+      <w:proofErr w:type="spellEnd"/>
+      <w:r>
+        <w:rPr>
+          <w:rFonts w:ascii="Segoe UI" w:hAnsi="Segoe UI" w:cs="Segoe UI"/>
+          <w:color w:val="0D0D0D"/>
+          <w:shd w:val="clear" w:color="auto" w:fill="FFFFFF"/>
+        </w:rPr>
+        <w:t xml:space="preserve"> </w:t>
+      </w:r>
+      <w:proofErr w:type="spellStart"/>
+      <w:r>
+        <w:rPr>
+          <w:rFonts w:ascii="Segoe UI" w:hAnsi="Segoe UI" w:cs="Segoe UI"/>
+          <w:color w:val="0D0D0D"/>
+          <w:shd w:val="clear" w:color="auto" w:fill="FFFFFF"/>
+        </w:rPr>
+        <w:t>List</w:t>
+      </w:r>
+      <w:proofErr w:type="spellEnd"/>
       <w:r>
         <w:rPr>
           <w:rFonts w:ascii="Segoe UI" w:hAnsi="Segoe UI" w:cs="Segoe UI"/>
@@ -537,12 +740,94 @@
         </w:drawing>
       </w:r>
     </w:p>
+    <w:p/>
+    <w:p/>
     <w:p>
       <w:pPr>
         <w:rPr>
-          <w:lang w:val="en-US"/>
-        </w:rPr>
-      </w:pPr>
+          <w:b/>
+          <w:bCs/>
+          <w:color w:val="0D0D0D"/>
+          <w:sz w:val="36"/>
+          <w:szCs w:val="36"/>
+          <w:shd w:val="clear" w:color="auto" w:fill="FFFFFF"/>
+        </w:rPr>
+      </w:pPr>
+      <w:proofErr w:type="spellStart"/>
+      <w:r>
+        <w:rPr>
+          <w:rFonts w:ascii="Ubuntu Mono" w:hAnsi="Ubuntu Mono"/>
+          <w:b/>
+          <w:bCs/>
+          <w:color w:val="0D0D0D"/>
+          <w:sz w:val="36"/>
+          <w:szCs w:val="36"/>
+          <w:shd w:val="clear" w:color="auto" w:fill="FFFFFF"/>
+        </w:rPr>
+        <w:t>e.getActionCommand</w:t>
+      </w:r>
+      <w:proofErr w:type="spellEnd"/>
+      <w:r>
+        <w:rPr>
+          <w:rFonts w:ascii="Ubuntu Mono" w:hAnsi="Ubuntu Mono"/>
+          <w:b/>
+          <w:bCs/>
+          <w:color w:val="0D0D0D"/>
+          <w:sz w:val="36"/>
+          <w:szCs w:val="36"/>
+          <w:shd w:val="clear" w:color="auto" w:fill="FFFFFF"/>
+        </w:rPr>
+        <w:t>()</w:t>
+      </w:r>
+    </w:p>
+    <w:p>
+      <w:pPr>
+        <w:rPr>
+          <w:sz w:val="36"/>
+          <w:szCs w:val="36"/>
+        </w:rPr>
+      </w:pPr>
+      <w:r>
+        <w:rPr>
+          <w:sz w:val="36"/>
+          <w:szCs w:val="36"/>
+        </w:rPr>
+        <w:drawing>
+          <wp:inline distT="0" distB="0" distL="0" distR="0" wp14:anchorId="4FA3BC87" wp14:editId="18FB4A02">
+            <wp:extent cx="5731510" cy="2606040"/>
+            <wp:effectExtent l="0" t="0" r="2540" b="3810"/>
+            <wp:docPr id="2024760412" name="Picture 1" descr="A screenshot of a computer&#10;&#10;Description automatically generated"/>
+            <wp:cNvGraphicFramePr>
+              <a:graphicFrameLocks xmlns:a="http://schemas.openxmlformats.org/drawingml/2006/main" noChangeAspect="1"/>
+            </wp:cNvGraphicFramePr>
+            <a:graphic xmlns:a="http://schemas.openxmlformats.org/drawingml/2006/main">
+              <a:graphicData uri="http://schemas.openxmlformats.org/drawingml/2006/picture">
+                <pic:pic xmlns:pic="http://schemas.openxmlformats.org/drawingml/2006/picture">
+                  <pic:nvPicPr>
+                    <pic:cNvPr id="2024760412" name="Picture 1" descr="A screenshot of a computer&#10;&#10;Description automatically generated"/>
+                    <pic:cNvPicPr/>
+                  </pic:nvPicPr>
+                  <pic:blipFill>
+                    <a:blip r:embed="rId15"/>
+                    <a:stretch>
+                      <a:fillRect/>
+                    </a:stretch>
+                  </pic:blipFill>
+                  <pic:spPr>
+                    <a:xfrm>
+                      <a:off x="0" y="0"/>
+                      <a:ext cx="5731510" cy="2606040"/>
+                    </a:xfrm>
+                    <a:prstGeom prst="rect">
+                      <a:avLst/>
+                    </a:prstGeom>
+                  </pic:spPr>
+                </pic:pic>
+              </a:graphicData>
+            </a:graphic>
+          </wp:inline>
+        </w:drawing>
+      </w:r>
     </w:p>
     <w:sectPr>
       <w:pgSz w:w="11906" w:h="16838"/>

</xml_diff>